<commit_message>
Movie time selection complete with synopsis links and time selection buttons. Time selection buttons currently redirect to the same page as each other.
</commit_message>
<xml_diff>
--- a/Task 2/Log.docx
+++ b/Task 2/Log.docx
@@ -45,7 +45,15 @@
           </w:tcPr>
           <w:p>
             <w:r>
-              <w:t xml:space="preserve">Decided to do the cinema project and use HTML5, CSS, and possibly js and </w:t>
+              <w:t xml:space="preserve">Decided to do the cinema project and use HTML5, CSS, and possibly </w:t>
+            </w:r>
+            <w:proofErr w:type="spellStart"/>
+            <w:r>
+              <w:t>js</w:t>
+            </w:r>
+            <w:proofErr w:type="spellEnd"/>
+            <w:r>
+              <w:t xml:space="preserve"> and </w:t>
             </w:r>
             <w:r>
               <w:t>possibly php.</w:t>
@@ -200,8 +208,18 @@
               <w:t>igation</w:t>
             </w:r>
             <w:r>
-              <w:t xml:space="preserve"> bar. Photoshopped the “Choose Cinema” to now become “Book Tickets” and added a Login graphic.</w:t>
-            </w:r>
+              <w:t xml:space="preserve"> bar. </w:t>
+            </w:r>
+            <w:proofErr w:type="spellStart"/>
+            <w:proofErr w:type="gramStart"/>
+            <w:r>
+              <w:t>Photoshopped</w:t>
+            </w:r>
+            <w:proofErr w:type="spellEnd"/>
+            <w:r>
+              <w:t xml:space="preserve"> the “Choose Cinema” to now become “Book Tickets” and added a Login graphic.</w:t>
+            </w:r>
+            <w:proofErr w:type="gramEnd"/>
           </w:p>
           <w:p>
             <w:r>
@@ -226,7 +244,15 @@
               <w:t xml:space="preserve">Visuals on dummy parts of the website complete. </w:t>
             </w:r>
             <w:r>
-              <w:t>Need to ask sir on how to do the book tickets page. I’ll probably just create a dummy login page with php.</w:t>
+              <w:t xml:space="preserve">Need to ask sir on how to do the book tickets page. </w:t>
+            </w:r>
+            <w:proofErr w:type="gramStart"/>
+            <w:r>
+              <w:t>I’ll</w:t>
+            </w:r>
+            <w:proofErr w:type="gramEnd"/>
+            <w:r>
+              <w:t xml:space="preserve"> probably just create a dummy login page with php.</w:t>
             </w:r>
           </w:p>
         </w:tc>
@@ -385,7 +411,15 @@
           </w:tcPr>
           <w:p>
             <w:r>
-              <w:t>Just realised I need to set up a site to use php. I’ll instead make a “server down” page.</w:t>
+              <w:t xml:space="preserve">Just realised I need to set up a site to use php. </w:t>
+            </w:r>
+            <w:proofErr w:type="gramStart"/>
+            <w:r>
+              <w:t>I’ll</w:t>
+            </w:r>
+            <w:proofErr w:type="gramEnd"/>
+            <w:r>
+              <w:t xml:space="preserve"> instead make a “server down” page.</w:t>
             </w:r>
           </w:p>
           <w:p/>
@@ -409,7 +443,7 @@
                 <wp:anchor distT="0" distB="0" distL="114300" distR="114300" simplePos="0" relativeHeight="251662336" behindDoc="0" locked="0" layoutInCell="1" allowOverlap="1">
                   <wp:simplePos x="0" y="0"/>
                   <wp:positionH relativeFrom="column">
-                    <wp:posOffset>787400</wp:posOffset>
+                    <wp:posOffset>877570</wp:posOffset>
                   </wp:positionH>
                   <wp:positionV relativeFrom="paragraph">
                     <wp:posOffset>0</wp:posOffset>
@@ -463,6 +497,8 @@
             </w:r>
           </w:p>
         </w:tc>
+        <w:bookmarkStart w:id="0" w:name="_GoBack"/>
+        <w:bookmarkEnd w:id="0"/>
       </w:tr>
       <w:tr>
         <w:tc>
@@ -499,7 +535,15 @@
               <w:t>Started seat selection screen.</w:t>
             </w:r>
             <w:r>
-              <w:t xml:space="preserve"> The way I’m doing it is probably going to take forever…</w:t>
+              <w:t xml:space="preserve"> The way </w:t>
+            </w:r>
+            <w:proofErr w:type="gramStart"/>
+            <w:r>
+              <w:t>I’m</w:t>
+            </w:r>
+            <w:proofErr w:type="gramEnd"/>
+            <w:r>
+              <w:t xml:space="preserve"> doing it is probably going to take forever…</w:t>
             </w:r>
           </w:p>
         </w:tc>
@@ -597,13 +641,33 @@
           </w:tcPr>
           <w:p>
             <w:r>
-              <w:t>Seat selection visual pretty much complete.</w:t>
+              <w:t xml:space="preserve">Seat selection visual </w:t>
+            </w:r>
+            <w:proofErr w:type="gramStart"/>
+            <w:r>
+              <w:t>pretty much complete</w:t>
+            </w:r>
+            <w:proofErr w:type="gramEnd"/>
+            <w:r>
+              <w:t>.</w:t>
             </w:r>
             <w:r>
               <w:t xml:space="preserve"> Took a few hours collectively.</w:t>
             </w:r>
-            <w:bookmarkStart w:id="0" w:name="_GoBack"/>
-            <w:bookmarkEnd w:id="0"/>
+          </w:p>
+          <w:p/>
+          <w:p>
+            <w:r>
+              <w:t xml:space="preserve">Currently zero functionality and the algorithm </w:t>
+            </w:r>
+            <w:proofErr w:type="gramStart"/>
+            <w:r>
+              <w:t>has not been built</w:t>
+            </w:r>
+            <w:proofErr w:type="gramEnd"/>
+            <w:r>
+              <w:t xml:space="preserve"> yet.</w:t>
+            </w:r>
           </w:p>
         </w:tc>
         <w:tc>

</xml_diff>